<commit_message>
Writing the script to count gear shifts.
</commit_message>
<xml_diff>
--- a/OBDDataAnalysis_Notes.docx
+++ b/OBDDataAnalysis_Notes.docx
@@ -433,31 +433,7 @@
         <w:rPr>
           <w:lang w:val="en-GB"/>
         </w:rPr>
-        <w:t xml:space="preserve">Mean acceleration &lt;a&gt;, max </w:t>
-      </w:r>
-      <w:r>
-        <w:rPr>
-          <w:lang w:val="en-GB"/>
-        </w:rPr>
-        <w:t>acceleration</w:t>
-      </w:r>
-      <w:r>
-        <w:rPr>
-          <w:lang w:val="en-GB"/>
-        </w:rPr>
-        <w:t xml:space="preserve"> A, min </w:t>
-      </w:r>
-      <w:r>
-        <w:rPr>
-          <w:lang w:val="en-GB"/>
-        </w:rPr>
-        <w:t>acceleration</w:t>
-      </w:r>
-      <w:r>
-        <w:rPr>
-          <w:lang w:val="en-GB"/>
-        </w:rPr>
-        <w:t xml:space="preserve"> a (in module)</w:t>
+        <w:t>Mean acceleration &lt;a&gt;, max acceleration A, min acceleration a (in module)</w:t>
       </w:r>
     </w:p>
     <w:p>
@@ -547,8 +523,6 @@
         </w:rPr>
         <w:t>_OldDriverRecognition</w:t>
       </w:r>
-      <w:bookmarkStart w:id="0" w:name="_GoBack"/>
-      <w:bookmarkEnd w:id="0"/>
       <w:r>
         <w:t xml:space="preserve"> </w:t>
       </w:r>
@@ -572,6 +546,15 @@
         <w:t>OrganizeCollectedData_OldDriverRecognition</w:t>
       </w:r>
       <w:proofErr w:type="spellEnd"/>
+    </w:p>
+    <w:p>
+      <w:pPr>
+        <w:rPr>
+          <w:lang w:val="en-GB"/>
+        </w:rPr>
+      </w:pPr>
+      <w:bookmarkStart w:id="0" w:name="_GoBack"/>
+      <w:bookmarkEnd w:id="0"/>
     </w:p>
     <w:sectPr>
       <w:pgSz w:w="11906" w:h="16838"/>
@@ -1569,6 +1552,7 @@
   <w:style w:type="character" w:default="1" w:styleId="Carpredefinitoparagrafo">
     <w:name w:val="Default Paragraph Font"/>
     <w:uiPriority w:val="1"/>
+    <w:semiHidden/>
     <w:unhideWhenUsed/>
   </w:style>
   <w:style w:type="table" w:default="1" w:styleId="Tabellanormale">

</xml_diff>

<commit_message>
Prepared the new 7-dimensions dataset to build the classifier of out-of-town or highway driving conditions. Tested with a first model, the kernel regularized least square. Error is zero, but the dataset is too small.
</commit_message>
<xml_diff>
--- a/OBDDataAnalysis_Notes.docx
+++ b/OBDDataAnalysis_Notes.docx
@@ -483,21 +483,7 @@
         <w:rPr>
           <w:lang w:val="en-GB"/>
         </w:rPr>
-        <w:t xml:space="preserve">NOTE – I put all the files related to the driver recognition in a dedicated folder </w:t>
-      </w:r>
-      <w:proofErr w:type="spellStart"/>
-      <w:r>
-        <w:rPr>
-          <w:lang w:val="en-GB"/>
-        </w:rPr>
-        <w:t>Old_DriverRecognition</w:t>
-      </w:r>
-      <w:proofErr w:type="spellEnd"/>
-      <w:r>
-        <w:rPr>
-          <w:lang w:val="en-GB"/>
-        </w:rPr>
-        <w:t>. These files are:</w:t>
+        <w:t>NOTE – I put all the files related to the driver recognition in a dedicated folder Old_DriverRecognition. These files are:</w:t>
       </w:r>
     </w:p>
     <w:p>
@@ -508,22 +494,21 @@
           <w:numId w:val="5"/>
         </w:numPr>
         <w:rPr>
-          <w:lang w:val="en-GB"/>
-        </w:rPr>
-      </w:pPr>
-      <w:r>
-        <w:rPr>
-          <w:lang w:val="en-GB"/>
-        </w:rPr>
-        <w:t>main</w:t>
-      </w:r>
-      <w:r>
-        <w:rPr>
-          <w:lang w:val="en-GB"/>
-        </w:rPr>
-        <w:t>_OldDriverRecognition</w:t>
-      </w:r>
-      <w:r>
+          <w:i/>
+          <w:lang w:val="en-GB"/>
+        </w:rPr>
+      </w:pPr>
+      <w:r>
+        <w:rPr>
+          <w:i/>
+          <w:lang w:val="en-GB"/>
+        </w:rPr>
+        <w:t>main_OldDriverRecognition</w:t>
+      </w:r>
+      <w:r>
+        <w:rPr>
+          <w:i/>
+        </w:rPr>
         <w:t xml:space="preserve"> </w:t>
       </w:r>
     </w:p>
@@ -535,24 +520,87 @@
           <w:numId w:val="5"/>
         </w:numPr>
         <w:rPr>
-          <w:lang w:val="en-GB"/>
-        </w:rPr>
-      </w:pPr>
-      <w:proofErr w:type="spellStart"/>
-      <w:r>
-        <w:rPr>
+          <w:i/>
+          <w:lang w:val="en-GB"/>
+        </w:rPr>
+      </w:pPr>
+      <w:r>
+        <w:rPr>
+          <w:i/>
           <w:lang w:val="en-GB"/>
         </w:rPr>
         <w:t>OrganizeCollectedData_OldDriverRecognition</w:t>
       </w:r>
-      <w:proofErr w:type="spellEnd"/>
-    </w:p>
-    <w:p>
-      <w:pPr>
-        <w:rPr>
-          <w:lang w:val="en-GB"/>
-        </w:rPr>
-      </w:pPr>
+    </w:p>
+    <w:p>
+      <w:pPr>
+        <w:rPr>
+          <w:lang w:val="en-GB"/>
+        </w:rPr>
+      </w:pPr>
+      <w:r>
+        <w:rPr>
+          <w:lang w:val="en-GB"/>
+        </w:rPr>
+        <w:t xml:space="preserve">In the </w:t>
+      </w:r>
+      <w:r>
+        <w:rPr>
+          <w:i/>
+          <w:lang w:val="en-GB"/>
+        </w:rPr>
+        <w:t>main</w:t>
+      </w:r>
+      <w:r>
+        <w:rPr>
+          <w:lang w:val="en-GB"/>
+        </w:rPr>
+        <w:t xml:space="preserve"> script I try now to extract the features. I still use the </w:t>
+      </w:r>
+      <w:r>
+        <w:rPr>
+          <w:i/>
+          <w:lang w:val="en-GB"/>
+        </w:rPr>
+        <w:t>ComputeFirstDerivative</w:t>
+      </w:r>
+      <w:r>
+        <w:rPr>
+          <w:lang w:val="en-GB"/>
+        </w:rPr>
+        <w:t xml:space="preserve"> written some months ago, but I think I should revise it. In particular, in </w:t>
+      </w:r>
+      <w:r>
+        <w:rPr>
+          <w:i/>
+          <w:lang w:val="en-GB"/>
+        </w:rPr>
+        <w:t>ComputeGearShifts</w:t>
+      </w:r>
+      <w:r>
+        <w:rPr>
+          <w:lang w:val="en-GB"/>
+        </w:rPr>
+        <w:t xml:space="preserve"> I don’t obtain beautiful results: it often happens that </w:t>
+      </w:r>
+      <w:r>
+        <w:rPr>
+          <w:lang w:val="en-GB"/>
+        </w:rPr>
+        <w:t>a decrease</w:t>
+      </w:r>
+      <w:r>
+        <w:rPr>
+          <w:lang w:val="en-GB"/>
+        </w:rPr>
+        <w:t xml:space="preserve"> in the number of RPMs is so long that it counts for more than one gear shifts.</w:t>
+      </w:r>
+      <w:r>
+        <w:rPr>
+          <w:lang w:val="en-GB"/>
+        </w:rPr>
+        <w:t xml:space="preserve"> For now, I continue with this behaviour in order to arrive at the design of the classifier. </w:t>
+      </w:r>
       <w:bookmarkStart w:id="0" w:name="_GoBack"/>
       <w:bookmarkEnd w:id="0"/>
     </w:p>

</xml_diff>

<commit_message>
I'm refining the re-centering of data (to deal with offset).
</commit_message>
<xml_diff>
--- a/OBDDataAnalysis_Notes.docx
+++ b/OBDDataAnalysis_Notes.docx
@@ -643,16 +643,9 @@
       </w:r>
       <w:r>
         <w:rPr>
-          <w:color w:val="FF0000"/>
-          <w:lang w:val="en-GB"/>
-        </w:rPr>
-        <w:t>remember it</w:t>
-      </w:r>
-      <w:r>
-        <w:rPr>
-          <w:lang w:val="en-GB"/>
-        </w:rPr>
-        <w:t xml:space="preserve">! </w:t>
+          <w:lang w:val="en-GB"/>
+        </w:rPr>
+        <w:t xml:space="preserve">remember it! </w:t>
       </w:r>
     </w:p>
     <w:p>
@@ -685,27 +678,145 @@
         <w:rPr>
           <w:lang w:val="en-GB"/>
         </w:rPr>
-        <w:t xml:space="preserve"> One of the most interesting example is the one recorder on “</w:t>
+        <w:t xml:space="preserve"> One of the most interesting example is the one recorder on “sopraelevata”: here there aren’t gear shifts, but</w:t>
+      </w:r>
+      <w:r>
+        <w:rPr>
+          <w:lang w:val="en-GB"/>
+        </w:rPr>
+        <w:t xml:space="preserve"> the speed is almost constant; I label it as out-of-town and I’m curious to know how the classifier will manage it. </w:t>
+      </w:r>
+    </w:p>
+    <w:p>
+      <w:pPr>
+        <w:rPr>
+          <w:lang w:val="en-GB"/>
+        </w:rPr>
+      </w:pPr>
+      <w:r>
+        <w:rPr>
+          <w:lang w:val="en-GB"/>
+        </w:rPr>
+        <w:t>14/06</w:t>
+      </w:r>
+    </w:p>
+    <w:p>
+      <w:pPr>
+        <w:rPr>
+          <w:lang w:val="en-GB"/>
+        </w:rPr>
+      </w:pPr>
+      <w:r>
+        <w:rPr>
+          <w:lang w:val="en-GB"/>
+        </w:rPr>
+        <w:t>My dataset is getting a decent size. I begin to collect some screenshot about interesting issues.</w:t>
+      </w:r>
+    </w:p>
+    <w:p>
+      <w:pPr>
+        <w:rPr>
+          <w:lang w:val="en-GB"/>
+        </w:rPr>
+      </w:pPr>
+      <w:r>
+        <w:rPr>
+          <w:lang w:val="en-GB"/>
+        </w:rPr>
+        <w:t>Image “</w:t>
       </w:r>
       <w:proofErr w:type="spellStart"/>
       <w:r>
         <w:rPr>
           <w:lang w:val="en-GB"/>
         </w:rPr>
+        <w:t>RLS_BinaryClassification_OneError_NoOffset</w:t>
+      </w:r>
+      <w:proofErr w:type="spellEnd"/>
+      <w:r>
+        <w:rPr>
+          <w:lang w:val="en-GB"/>
+        </w:rPr>
+        <w:t>”:</w:t>
+      </w:r>
+    </w:p>
+    <w:p>
+      <w:pPr>
+        <w:rPr>
+          <w:lang w:val="en-GB"/>
+        </w:rPr>
+      </w:pPr>
+      <w:r>
+        <w:rPr>
+          <w:noProof/>
+        </w:rPr>
+        <w:drawing>
+          <wp:inline distT="0" distB="0" distL="0" distR="0" wp14:anchorId="2746EBF1" wp14:editId="3B5C0123">
+            <wp:extent cx="6120130" cy="2916555"/>
+            <wp:effectExtent l="0" t="0" r="0" b="0"/>
+            <wp:docPr id="1" name="Immagine 1"/>
+            <wp:cNvGraphicFramePr>
+              <a:graphicFrameLocks xmlns:a="http://schemas.openxmlformats.org/drawingml/2006/main" noChangeAspect="1"/>
+            </wp:cNvGraphicFramePr>
+            <a:graphic xmlns:a="http://schemas.openxmlformats.org/drawingml/2006/main">
+              <a:graphicData uri="http://schemas.openxmlformats.org/drawingml/2006/picture">
+                <pic:pic xmlns:pic="http://schemas.openxmlformats.org/drawingml/2006/picture">
+                  <pic:nvPicPr>
+                    <pic:cNvPr id="1" name=""/>
+                    <pic:cNvPicPr/>
+                  </pic:nvPicPr>
+                  <pic:blipFill>
+                    <a:blip r:embed="rId5"/>
+                    <a:stretch>
+                      <a:fillRect/>
+                    </a:stretch>
+                  </pic:blipFill>
+                  <pic:spPr>
+                    <a:xfrm>
+                      <a:off x="0" y="0"/>
+                      <a:ext cx="6120130" cy="2916555"/>
+                    </a:xfrm>
+                    <a:prstGeom prst="rect">
+                      <a:avLst/>
+                    </a:prstGeom>
+                  </pic:spPr>
+                </pic:pic>
+              </a:graphicData>
+            </a:graphic>
+          </wp:inline>
+        </w:drawing>
+      </w:r>
+    </w:p>
+    <w:p>
+      <w:pPr>
+        <w:rPr>
+          <w:lang w:val="en-GB"/>
+        </w:rPr>
+      </w:pPr>
+      <w:r>
+        <w:rPr>
+          <w:lang w:val="en-GB"/>
+        </w:rPr>
+        <w:t xml:space="preserve">Here I can see that the classifier cannot avoid to do an error already in the training set: the hypothesis is linear and it must pass through the origin. There is an example which belongs to “out-of-town”, but it’s probably taken on </w:t>
+      </w:r>
+      <w:r>
+        <w:rPr>
+          <w:i/>
+          <w:lang w:val="en-GB"/>
+        </w:rPr>
         <w:t>sopraelevata</w:t>
       </w:r>
-      <w:proofErr w:type="spellEnd"/>
-      <w:r>
-        <w:rPr>
-          <w:lang w:val="en-GB"/>
-        </w:rPr>
-        <w:t>”: here there aren’t gear shifts, but</w:t>
-      </w:r>
-      <w:r>
-        <w:rPr>
-          <w:lang w:val="en-GB"/>
-        </w:rPr>
-        <w:t xml:space="preserve"> the speed is almost constant; I label it as out-of-town and I’m curious to know how the classifier will manage it. </w:t>
+      <w:r>
+        <w:rPr>
+          <w:lang w:val="en-GB"/>
+        </w:rPr>
+        <w:t>, so the number of gear changes is 0 and there doesn’t exist a linear function that can separate it from other point with zero gear changes.</w:t>
+      </w:r>
+      <w:r>
+        <w:rPr>
+          <w:lang w:val="en-GB"/>
+        </w:rPr>
+        <w:t xml:space="preserve"> This suggest me to use a linear function with offset.</w:t>
       </w:r>
       <w:bookmarkStart w:id="0" w:name="_GoBack"/>
       <w:bookmarkEnd w:id="0"/>

</xml_diff>

<commit_message>
I added the code for the offset management for RLS and it seems working very well.
</commit_message>
<xml_diff>
--- a/OBDDataAnalysis_Notes.docx
+++ b/OBDDataAnalysis_Notes.docx
@@ -816,7 +816,69 @@
         <w:rPr>
           <w:lang w:val="en-GB"/>
         </w:rPr>
-        <w:t xml:space="preserve"> This suggest me to use a linear function with offset.</w:t>
+        <w:t xml:space="preserve"> This suggest</w:t>
+      </w:r>
+      <w:r>
+        <w:rPr>
+          <w:lang w:val="en-GB"/>
+        </w:rPr>
+        <w:t>s</w:t>
+      </w:r>
+      <w:r>
+        <w:rPr>
+          <w:lang w:val="en-GB"/>
+        </w:rPr>
+        <w:t xml:space="preserve"> me to use a linear function with offset.</w:t>
+      </w:r>
+    </w:p>
+    <w:p>
+      <w:pPr>
+        <w:rPr>
+          <w:lang w:val="en-GB"/>
+        </w:rPr>
+      </w:pPr>
+      <w:r>
+        <w:rPr>
+          <w:lang w:val="en-GB"/>
+        </w:rPr>
+        <w:t>So, at a first instance RLS didn’t give me beautiful results: without offset it was impossible to find a function capable of distinguish session on the basis of just mean speed. With the management of the offset, things go much better. In fact, the data are clearly linearly separable, linearly in the sense of linear function plus constant.</w:t>
+      </w:r>
+    </w:p>
+    <w:p>
+      <w:pPr>
+        <w:rPr>
+          <w:lang w:val="en-GB"/>
+        </w:rPr>
+      </w:pPr>
+      <w:r>
+        <w:rPr>
+          <w:lang w:val="en-GB"/>
+        </w:rPr>
+        <w:t xml:space="preserve">An interesting discover has been that the considerations about dealing with offset aren’t valid with logistic regression: </w:t>
+      </w:r>
+      <w:r>
+        <w:rPr>
+          <w:lang w:val="en-GB"/>
+        </w:rPr>
+        <w:t>probably the solution of the minimization</w:t>
+      </w:r>
+      <w:r>
+        <w:rPr>
+          <w:lang w:val="en-GB"/>
+        </w:rPr>
+        <w:t xml:space="preserve"> </w:t>
+      </w:r>
+      <w:r>
+        <w:rPr>
+          <w:lang w:val="en-GB"/>
+        </w:rPr>
+        <w:t>problem over w and b is not so simple when considering other loss function than square loss</w:t>
+      </w:r>
+      <w:r>
+        <w:rPr>
+          <w:lang w:val="en-GB"/>
+        </w:rPr>
+        <w:t>.</w:t>
       </w:r>
       <w:bookmarkStart w:id="0" w:name="_GoBack"/>
       <w:bookmarkEnd w:id="0"/>

</xml_diff>

<commit_message>
See notes for details. Now working on variable selection.
</commit_message>
<xml_diff>
--- a/OBDDataAnalysis_Notes.docx
+++ b/OBDDataAnalysis_Notes.docx
@@ -880,8 +880,388 @@
         </w:rPr>
         <w:t>.</w:t>
       </w:r>
+    </w:p>
+    <w:p>
+      <w:pPr>
+        <w:rPr>
+          <w:lang w:val="en-GB"/>
+        </w:rPr>
+      </w:pPr>
+      <w:r>
+        <w:rPr>
+          <w:lang w:val="en-GB"/>
+        </w:rPr>
+        <w:t>15/06</w:t>
+      </w:r>
+    </w:p>
+    <w:p>
+      <w:pPr>
+        <w:rPr>
+          <w:lang w:val="en-GB"/>
+        </w:rPr>
+      </w:pPr>
+      <w:r>
+        <w:rPr>
+          <w:lang w:val="en-GB"/>
+        </w:rPr>
+        <w:t>Adding some data from Ennio driving session I obtained a very interesting dataset:</w:t>
+      </w:r>
+    </w:p>
+    <w:p>
+      <w:pPr>
+        <w:rPr>
+          <w:lang w:val="en-GB"/>
+        </w:rPr>
+      </w:pPr>
+      <w:r>
+        <w:rPr>
+          <w:noProof/>
+          <w:lang w:val="en-GB"/>
+        </w:rPr>
+        <w:lastRenderedPageBreak/>
+        <w:drawing>
+          <wp:inline distT="0" distB="0" distL="0" distR="0">
+            <wp:extent cx="6116320" cy="3321050"/>
+            <wp:effectExtent l="0" t="0" r="0" b="0"/>
+            <wp:docPr id="3" name="Immagine 3"/>
+            <wp:cNvGraphicFramePr>
+              <a:graphicFrameLocks xmlns:a="http://schemas.openxmlformats.org/drawingml/2006/main" noChangeAspect="1"/>
+            </wp:cNvGraphicFramePr>
+            <a:graphic xmlns:a="http://schemas.openxmlformats.org/drawingml/2006/main">
+              <a:graphicData uri="http://schemas.openxmlformats.org/drawingml/2006/picture">
+                <pic:pic xmlns:pic="http://schemas.openxmlformats.org/drawingml/2006/picture">
+                  <pic:nvPicPr>
+                    <pic:cNvPr id="0" name="Picture 2"/>
+                    <pic:cNvPicPr>
+                      <a:picLocks noChangeAspect="1" noChangeArrowheads="1"/>
+                    </pic:cNvPicPr>
+                  </pic:nvPicPr>
+                  <pic:blipFill>
+                    <a:blip r:embed="rId6">
+                      <a:extLst>
+                        <a:ext uri="{28A0092B-C50C-407E-A947-70E740481C1C}">
+                          <a14:useLocalDpi xmlns:a14="http://schemas.microsoft.com/office/drawing/2010/main" val="0"/>
+                        </a:ext>
+                      </a:extLst>
+                    </a:blip>
+                    <a:srcRect/>
+                    <a:stretch>
+                      <a:fillRect/>
+                    </a:stretch>
+                  </pic:blipFill>
+                  <pic:spPr bwMode="auto">
+                    <a:xfrm>
+                      <a:off x="0" y="0"/>
+                      <a:ext cx="6116320" cy="3321050"/>
+                    </a:xfrm>
+                    <a:prstGeom prst="rect">
+                      <a:avLst/>
+                    </a:prstGeom>
+                    <a:noFill/>
+                    <a:ln>
+                      <a:noFill/>
+                    </a:ln>
+                  </pic:spPr>
+                </pic:pic>
+              </a:graphicData>
+            </a:graphic>
+          </wp:inline>
+        </w:drawing>
+      </w:r>
+    </w:p>
+    <w:p>
+      <w:pPr>
+        <w:rPr>
+          <w:lang w:val="en-GB"/>
+        </w:rPr>
+      </w:pPr>
+      <w:r>
+        <w:rPr>
+          <w:lang w:val="en-GB"/>
+        </w:rPr>
+        <w:t>I can see that there is an outlier in both training and data set. I’m curious to see what will happen.</w:t>
+      </w:r>
+    </w:p>
+    <w:p>
+      <w:pPr>
+        <w:rPr>
+          <w:lang w:val="en-GB"/>
+        </w:rPr>
+      </w:pPr>
+      <w:r>
+        <w:rPr>
+          <w:lang w:val="en-GB"/>
+        </w:rPr>
+        <w:t>With KRLS and lambda=1e-5:</w:t>
+      </w:r>
+    </w:p>
+    <w:p>
+      <w:pPr>
+        <w:rPr>
+          <w:lang w:val="en-GB"/>
+        </w:rPr>
+      </w:pPr>
+      <w:r>
+        <w:rPr>
+          <w:noProof/>
+          <w:lang w:val="en-GB"/>
+        </w:rPr>
+        <w:drawing>
+          <wp:inline distT="0" distB="0" distL="0" distR="0">
+            <wp:extent cx="6116320" cy="3329940"/>
+            <wp:effectExtent l="0" t="0" r="0" b="3810"/>
+            <wp:docPr id="9" name="Immagine 9"/>
+            <wp:cNvGraphicFramePr>
+              <a:graphicFrameLocks xmlns:a="http://schemas.openxmlformats.org/drawingml/2006/main" noChangeAspect="1"/>
+            </wp:cNvGraphicFramePr>
+            <a:graphic xmlns:a="http://schemas.openxmlformats.org/drawingml/2006/main">
+              <a:graphicData uri="http://schemas.openxmlformats.org/drawingml/2006/picture">
+                <pic:pic xmlns:pic="http://schemas.openxmlformats.org/drawingml/2006/picture">
+                  <pic:nvPicPr>
+                    <pic:cNvPr id="0" name="Picture 8"/>
+                    <pic:cNvPicPr>
+                      <a:picLocks noChangeAspect="1" noChangeArrowheads="1"/>
+                    </pic:cNvPicPr>
+                  </pic:nvPicPr>
+                  <pic:blipFill>
+                    <a:blip r:embed="rId7">
+                      <a:extLst>
+                        <a:ext uri="{28A0092B-C50C-407E-A947-70E740481C1C}">
+                          <a14:useLocalDpi xmlns:a14="http://schemas.microsoft.com/office/drawing/2010/main" val="0"/>
+                        </a:ext>
+                      </a:extLst>
+                    </a:blip>
+                    <a:srcRect/>
+                    <a:stretch>
+                      <a:fillRect/>
+                    </a:stretch>
+                  </pic:blipFill>
+                  <pic:spPr bwMode="auto">
+                    <a:xfrm>
+                      <a:off x="0" y="0"/>
+                      <a:ext cx="6116320" cy="3329940"/>
+                    </a:xfrm>
+                    <a:prstGeom prst="rect">
+                      <a:avLst/>
+                    </a:prstGeom>
+                    <a:noFill/>
+                    <a:ln>
+                      <a:noFill/>
+                    </a:ln>
+                  </pic:spPr>
+                </pic:pic>
+              </a:graphicData>
+            </a:graphic>
+          </wp:inline>
+        </w:drawing>
+      </w:r>
+    </w:p>
+    <w:p>
+      <w:pPr>
+        <w:rPr>
+          <w:lang w:val="en-GB"/>
+        </w:rPr>
+      </w:pPr>
+      <w:r>
+        <w:rPr>
+          <w:lang w:val="en-GB"/>
+        </w:rPr>
+        <w:t>The predictive function is quite absurd. Increasing lambda, the solution should be more stable. In effect:</w:t>
+      </w:r>
+    </w:p>
+    <w:p>
+      <w:pPr>
+        <w:rPr>
+          <w:lang w:val="en-GB"/>
+        </w:rPr>
+      </w:pPr>
+      <w:r>
+        <w:rPr>
+          <w:noProof/>
+          <w:lang w:val="en-GB"/>
+        </w:rPr>
+        <w:lastRenderedPageBreak/>
+        <w:drawing>
+          <wp:inline distT="0" distB="0" distL="0" distR="0">
+            <wp:extent cx="6116320" cy="3355975"/>
+            <wp:effectExtent l="0" t="0" r="0" b="0"/>
+            <wp:docPr id="8" name="Immagine 8"/>
+            <wp:cNvGraphicFramePr>
+              <a:graphicFrameLocks xmlns:a="http://schemas.openxmlformats.org/drawingml/2006/main" noChangeAspect="1"/>
+            </wp:cNvGraphicFramePr>
+            <a:graphic xmlns:a="http://schemas.openxmlformats.org/drawingml/2006/main">
+              <a:graphicData uri="http://schemas.openxmlformats.org/drawingml/2006/picture">
+                <pic:pic xmlns:pic="http://schemas.openxmlformats.org/drawingml/2006/picture">
+                  <pic:nvPicPr>
+                    <pic:cNvPr id="0" name="Picture 7"/>
+                    <pic:cNvPicPr>
+                      <a:picLocks noChangeAspect="1" noChangeArrowheads="1"/>
+                    </pic:cNvPicPr>
+                  </pic:nvPicPr>
+                  <pic:blipFill>
+                    <a:blip r:embed="rId8">
+                      <a:extLst>
+                        <a:ext uri="{28A0092B-C50C-407E-A947-70E740481C1C}">
+                          <a14:useLocalDpi xmlns:a14="http://schemas.microsoft.com/office/drawing/2010/main" val="0"/>
+                        </a:ext>
+                      </a:extLst>
+                    </a:blip>
+                    <a:srcRect/>
+                    <a:stretch>
+                      <a:fillRect/>
+                    </a:stretch>
+                  </pic:blipFill>
+                  <pic:spPr bwMode="auto">
+                    <a:xfrm>
+                      <a:off x="0" y="0"/>
+                      <a:ext cx="6116320" cy="3355975"/>
+                    </a:xfrm>
+                    <a:prstGeom prst="rect">
+                      <a:avLst/>
+                    </a:prstGeom>
+                    <a:noFill/>
+                    <a:ln>
+                      <a:noFill/>
+                    </a:ln>
+                  </pic:spPr>
+                </pic:pic>
+              </a:graphicData>
+            </a:graphic>
+          </wp:inline>
+        </w:drawing>
+      </w:r>
+    </w:p>
+    <w:p>
+      <w:pPr>
+        <w:rPr>
+          <w:lang w:val="en-GB"/>
+        </w:rPr>
+      </w:pPr>
+      <w:r>
+        <w:rPr>
+          <w:lang w:val="en-GB"/>
+        </w:rPr>
+        <w:t>Obviously, the outlier in the test set is not predicted well, but it seems reasonable.</w:t>
+      </w:r>
+    </w:p>
+    <w:p>
+      <w:pPr>
+        <w:rPr>
+          <w:lang w:val="en-GB"/>
+        </w:rPr>
+      </w:pPr>
+      <w:r>
+        <w:rPr>
+          <w:lang w:val="en-GB"/>
+        </w:rPr>
+        <w:t xml:space="preserve">So, using KRLS for these data that are clearly linearly separable could be seen as </w:t>
+      </w:r>
+      <w:r>
+        <w:rPr>
+          <w:lang w:val="en-GB"/>
+        </w:rPr>
+        <w:t>“</w:t>
+      </w:r>
+      <w:r>
+        <w:rPr>
+          <w:lang w:val="en-GB"/>
+        </w:rPr>
+        <w:t>use a sledgehammer to crack a nut</w:t>
+      </w:r>
+      <w:r>
+        <w:rPr>
+          <w:lang w:val="en-GB"/>
+        </w:rPr>
+        <w:t>”, but it made me to see how important the regularization in an actual case is.</w:t>
+      </w:r>
+    </w:p>
+    <w:p>
+      <w:pPr>
+        <w:rPr>
+          <w:lang w:val="en-GB"/>
+        </w:rPr>
+      </w:pPr>
+      <w:r>
+        <w:rPr>
+          <w:lang w:val="en-GB"/>
+        </w:rPr>
+        <w:t>Now, I perform the same analysis with RLS.</w:t>
+      </w:r>
+      <w:r>
+        <w:rPr>
+          <w:noProof/>
+          <w:lang w:val="en-GB"/>
+        </w:rPr>
+        <w:drawing>
+          <wp:inline distT="0" distB="0" distL="0" distR="0">
+            <wp:extent cx="6116320" cy="3312795"/>
+            <wp:effectExtent l="0" t="0" r="0" b="1905"/>
+            <wp:docPr id="10" name="Immagine 10"/>
+            <wp:cNvGraphicFramePr>
+              <a:graphicFrameLocks xmlns:a="http://schemas.openxmlformats.org/drawingml/2006/main" noChangeAspect="1"/>
+            </wp:cNvGraphicFramePr>
+            <a:graphic xmlns:a="http://schemas.openxmlformats.org/drawingml/2006/main">
+              <a:graphicData uri="http://schemas.openxmlformats.org/drawingml/2006/picture">
+                <pic:pic xmlns:pic="http://schemas.openxmlformats.org/drawingml/2006/picture">
+                  <pic:nvPicPr>
+                    <pic:cNvPr id="0" name="Picture 9"/>
+                    <pic:cNvPicPr>
+                      <a:picLocks noChangeAspect="1" noChangeArrowheads="1"/>
+                    </pic:cNvPicPr>
+                  </pic:nvPicPr>
+                  <pic:blipFill>
+                    <a:blip r:embed="rId9">
+                      <a:extLst>
+                        <a:ext uri="{28A0092B-C50C-407E-A947-70E740481C1C}">
+                          <a14:useLocalDpi xmlns:a14="http://schemas.microsoft.com/office/drawing/2010/main" val="0"/>
+                        </a:ext>
+                      </a:extLst>
+                    </a:blip>
+                    <a:srcRect/>
+                    <a:stretch>
+                      <a:fillRect/>
+                    </a:stretch>
+                  </pic:blipFill>
+                  <pic:spPr bwMode="auto">
+                    <a:xfrm>
+                      <a:off x="0" y="0"/>
+                      <a:ext cx="6116320" cy="3312795"/>
+                    </a:xfrm>
+                    <a:prstGeom prst="rect">
+                      <a:avLst/>
+                    </a:prstGeom>
+                    <a:noFill/>
+                    <a:ln>
+                      <a:noFill/>
+                    </a:ln>
+                  </pic:spPr>
+                </pic:pic>
+              </a:graphicData>
+            </a:graphic>
+          </wp:inline>
+        </w:drawing>
+      </w:r>
+    </w:p>
+    <w:p>
+      <w:pPr>
+        <w:rPr>
+          <w:lang w:val="en-GB"/>
+        </w:rPr>
+      </w:pPr>
+      <w:r>
+        <w:rPr>
+          <w:lang w:val="en-GB"/>
+        </w:rPr>
+        <w:t>Here the problem doesn’t subsist for any value of lambda: the outlier is however ignored thanks to square loss and hypothesis space.</w:t>
+      </w:r>
       <w:bookmarkStart w:id="0" w:name="_GoBack"/>
       <w:bookmarkEnd w:id="0"/>
+      <w:r>
+        <w:rPr>
+          <w:lang w:val="en-GB"/>
+        </w:rPr>
+        <w:t xml:space="preserve"> </w:t>
+      </w:r>
     </w:p>
     <w:sectPr>
       <w:pgSz w:w="11906" w:h="16838"/>

</xml_diff>

<commit_message>
Added some notes in the dedicated file.
</commit_message>
<xml_diff>
--- a/OBDDataAnalysis_Notes.docx
+++ b/OBDDataAnalysis_Notes.docx
@@ -1413,8 +1413,575 @@
           <w:lang w:val="en-GB"/>
         </w:rPr>
       </w:pPr>
+      <w:r>
+        <w:rPr>
+          <w:lang w:val="en-GB"/>
+        </w:rPr>
+        <w:t>17/06</w:t>
+      </w:r>
+    </w:p>
+    <w:p>
+      <w:pPr>
+        <w:rPr>
+          <w:lang w:val="en-GB"/>
+        </w:rPr>
+      </w:pPr>
+      <w:r>
+        <w:rPr>
+          <w:lang w:val="en-GB"/>
+        </w:rPr>
+        <w:t xml:space="preserve">With regard to the last paragraph, I think that the key result I get from OMP is that, depending on the training set, there are always just few coefficients different from zero: this is because the most of the times they are sufficient just some of the seven dataset variables to identify driving condition. </w:t>
+      </w:r>
+    </w:p>
+    <w:p>
+      <w:pPr>
+        <w:rPr>
+          <w:lang w:val="en-GB"/>
+        </w:rPr>
+      </w:pPr>
+      <w:r>
+        <w:rPr>
+          <w:lang w:val="en-GB"/>
+        </w:rPr>
+        <w:t xml:space="preserve">I wrote a new file, </w:t>
+      </w:r>
+      <w:proofErr w:type="spellStart"/>
+      <w:r>
+        <w:rPr>
+          <w:i/>
+          <w:lang w:val="en-GB"/>
+        </w:rPr>
+        <w:t>MultiClassClassificationModel.m</w:t>
+      </w:r>
+      <w:proofErr w:type="spellEnd"/>
+      <w:r>
+        <w:rPr>
+          <w:lang w:val="en-GB"/>
+        </w:rPr>
+        <w:t>, in which I perform a three classes classification. The three classes are:</w:t>
+      </w:r>
+    </w:p>
+    <w:p>
+      <w:pPr>
+        <w:pStyle w:val="Paragrafoelenco"/>
+        <w:numPr>
+          <w:ilvl w:val="0"/>
+          <w:numId w:val="6"/>
+        </w:numPr>
+        <w:rPr>
+          <w:lang w:val="en-GB"/>
+        </w:rPr>
+      </w:pPr>
+      <w:r>
+        <w:rPr>
+          <w:lang w:val="en-GB"/>
+        </w:rPr>
+        <w:t>1 – out-of-town</w:t>
+      </w:r>
+    </w:p>
+    <w:p>
+      <w:pPr>
+        <w:pStyle w:val="Paragrafoelenco"/>
+        <w:numPr>
+          <w:ilvl w:val="0"/>
+          <w:numId w:val="6"/>
+        </w:numPr>
+        <w:rPr>
+          <w:lang w:val="en-GB"/>
+        </w:rPr>
+      </w:pPr>
+      <w:r>
+        <w:rPr>
+          <w:lang w:val="en-GB"/>
+        </w:rPr>
+        <w:t>2 – highway</w:t>
+      </w:r>
+    </w:p>
+    <w:p>
+      <w:pPr>
+        <w:pStyle w:val="Paragrafoelenco"/>
+        <w:numPr>
+          <w:ilvl w:val="0"/>
+          <w:numId w:val="6"/>
+        </w:numPr>
+        <w:rPr>
+          <w:lang w:val="en-GB"/>
+        </w:rPr>
+      </w:pPr>
+      <w:r>
+        <w:rPr>
+          <w:lang w:val="en-GB"/>
+        </w:rPr>
+        <w:t>3 – city</w:t>
+      </w:r>
+    </w:p>
+    <w:p>
+      <w:pPr>
+        <w:rPr>
+          <w:lang w:val="en-GB"/>
+        </w:rPr>
+      </w:pPr>
+      <w:r>
+        <w:rPr>
+          <w:lang w:val="en-GB"/>
+        </w:rPr>
+        <w:t xml:space="preserve">The dataset variables are the same of the binary classifier. Firstly, I tried a </w:t>
+      </w:r>
+      <w:r>
+        <w:rPr>
+          <w:i/>
+          <w:lang w:val="en-GB"/>
+        </w:rPr>
+        <w:t xml:space="preserve">one-vs-all </w:t>
+      </w:r>
+      <w:r>
+        <w:rPr>
+          <w:lang w:val="en-GB"/>
+        </w:rPr>
+        <w:t>RLS: a linear model cannot describe the out-of-town class points, which are in the middle of the other two classes</w:t>
+      </w:r>
+      <w:r>
+        <w:rPr>
+          <w:lang w:val="en-GB"/>
+        </w:rPr>
+        <w:t>, so the final error is high</w:t>
+      </w:r>
+      <w:r>
+        <w:rPr>
+          <w:lang w:val="en-GB"/>
+        </w:rPr>
+        <w:t xml:space="preserve">. Indeed, I proceeded with </w:t>
+      </w:r>
+      <w:r>
+        <w:rPr>
+          <w:i/>
+          <w:lang w:val="en-GB"/>
+        </w:rPr>
+        <w:t>one-vs-all</w:t>
+      </w:r>
+      <w:r>
+        <w:rPr>
+          <w:lang w:val="en-GB"/>
+        </w:rPr>
+        <w:t xml:space="preserve"> KRLS</w:t>
+      </w:r>
+      <w:r>
+        <w:rPr>
+          <w:lang w:val="en-GB"/>
+        </w:rPr>
+        <w:t xml:space="preserve"> and I got better results. I think they could be even better if dataset was richer.</w:t>
+      </w:r>
+    </w:p>
+    <w:p>
+      <w:pPr>
+        <w:rPr>
+          <w:lang w:val="en-GB"/>
+        </w:rPr>
+      </w:pPr>
+      <w:r>
+        <w:rPr>
+          <w:lang w:val="en-GB"/>
+        </w:rPr>
+        <w:t>Now I write the README file for the git repository.</w:t>
+      </w:r>
+    </w:p>
+    <w:p>
+      <w:pPr>
+        <w:rPr>
+          <w:rFonts w:asciiTheme="majorHAnsi" w:hAnsiTheme="majorHAnsi" w:cstheme="majorHAnsi"/>
+          <w:lang w:val="en-GB"/>
+        </w:rPr>
+      </w:pPr>
       <w:bookmarkStart w:id="0" w:name="_GoBack"/>
-      <w:bookmarkEnd w:id="0"/>
+      <w:r>
+        <w:rPr>
+          <w:rFonts w:asciiTheme="majorHAnsi" w:hAnsiTheme="majorHAnsi" w:cstheme="majorHAnsi"/>
+          <w:lang w:val="en-GB"/>
+        </w:rPr>
+        <w:t xml:space="preserve">This repository contains all the files I used to perform the analysis of the data I collected from several driving sessions. Data are about the speed and the RPM (revolutions per minutes). </w:t>
+      </w:r>
+      <w:r>
+        <w:rPr>
+          <w:rFonts w:asciiTheme="majorHAnsi" w:hAnsiTheme="majorHAnsi" w:cstheme="majorHAnsi"/>
+          <w:lang w:val="en-GB"/>
+        </w:rPr>
+        <w:t>To collect them I developed the app</w:t>
+      </w:r>
+      <w:r>
+        <w:rPr>
+          <w:rFonts w:asciiTheme="majorHAnsi" w:hAnsiTheme="majorHAnsi" w:cstheme="majorHAnsi"/>
+          <w:lang w:val="en-GB"/>
+        </w:rPr>
+        <w:t xml:space="preserve"> </w:t>
+      </w:r>
+      <w:proofErr w:type="spellStart"/>
+      <w:r>
+        <w:rPr>
+          <w:rFonts w:asciiTheme="majorHAnsi" w:hAnsiTheme="majorHAnsi" w:cstheme="majorHAnsi"/>
+          <w:lang w:val="en-GB"/>
+        </w:rPr>
+        <w:t>OBDConnection</w:t>
+      </w:r>
+      <w:proofErr w:type="spellEnd"/>
+      <w:r>
+        <w:rPr>
+          <w:rFonts w:asciiTheme="majorHAnsi" w:hAnsiTheme="majorHAnsi" w:cstheme="majorHAnsi"/>
+          <w:lang w:val="en-GB"/>
+        </w:rPr>
+        <w:t xml:space="preserve"> whose code can be found on my GitHub page (it basically establishes a Bluetooth connection between a smartphone and a car, through an OBD II Bluetooth adapter). </w:t>
+      </w:r>
+    </w:p>
+    <w:p>
+      <w:pPr>
+        <w:rPr>
+          <w:rFonts w:asciiTheme="majorHAnsi" w:hAnsiTheme="majorHAnsi" w:cstheme="majorHAnsi"/>
+          <w:lang w:val="en-GB"/>
+        </w:rPr>
+      </w:pPr>
+      <w:r>
+        <w:rPr>
+          <w:rFonts w:asciiTheme="majorHAnsi" w:hAnsiTheme="majorHAnsi" w:cstheme="majorHAnsi"/>
+          <w:lang w:val="en-GB"/>
+        </w:rPr>
+        <w:t>The analysis goal is to infer some information about the driving conditions of the various driving sessions. In particular, it should tell in what type of road they were taken, e.g. highway, out-of-town, city (in-town). At the beginning, I also wanted to infer who was the driver of each session, but after hav</w:t>
+      </w:r>
+      <w:r>
+        <w:rPr>
+          <w:rFonts w:asciiTheme="majorHAnsi" w:hAnsiTheme="majorHAnsi" w:cstheme="majorHAnsi"/>
+          <w:lang w:val="en-GB"/>
+        </w:rPr>
+        <w:t>ing</w:t>
+      </w:r>
+      <w:r>
+        <w:rPr>
+          <w:rFonts w:asciiTheme="majorHAnsi" w:hAnsiTheme="majorHAnsi" w:cstheme="majorHAnsi"/>
+          <w:lang w:val="en-GB"/>
+        </w:rPr>
+        <w:t xml:space="preserve"> written some pre-processing code </w:t>
+      </w:r>
+      <w:r>
+        <w:rPr>
+          <w:rFonts w:asciiTheme="majorHAnsi" w:hAnsiTheme="majorHAnsi" w:cstheme="majorHAnsi"/>
+          <w:lang w:val="en-GB"/>
+        </w:rPr>
+        <w:t xml:space="preserve">(contained in the folder </w:t>
+      </w:r>
+      <w:proofErr w:type="spellStart"/>
+      <w:r>
+        <w:rPr>
+          <w:rFonts w:asciiTheme="majorHAnsi" w:hAnsiTheme="majorHAnsi" w:cstheme="majorHAnsi"/>
+          <w:lang w:val="en-GB"/>
+        </w:rPr>
+        <w:t>OBDDataAnalysis</w:t>
+      </w:r>
+      <w:proofErr w:type="spellEnd"/>
+      <w:r>
+        <w:rPr>
+          <w:rFonts w:asciiTheme="majorHAnsi" w:hAnsiTheme="majorHAnsi" w:cstheme="majorHAnsi"/>
+          <w:lang w:val="en-GB"/>
+        </w:rPr>
+        <w:t>\</w:t>
+      </w:r>
+      <w:proofErr w:type="spellStart"/>
+      <w:r>
+        <w:rPr>
+          <w:rFonts w:asciiTheme="majorHAnsi" w:hAnsiTheme="majorHAnsi" w:cstheme="majorHAnsi"/>
+          <w:lang w:val="en-GB"/>
+        </w:rPr>
+        <w:t>Old_DriverRecognition</w:t>
+      </w:r>
+      <w:proofErr w:type="spellEnd"/>
+      <w:r>
+        <w:rPr>
+          <w:rFonts w:asciiTheme="majorHAnsi" w:hAnsiTheme="majorHAnsi" w:cstheme="majorHAnsi"/>
+          <w:lang w:val="en-GB"/>
+        </w:rPr>
+        <w:t xml:space="preserve">) I decided to focus on a simpler problem. </w:t>
+      </w:r>
+    </w:p>
+    <w:p>
+      <w:pPr>
+        <w:rPr>
+          <w:rFonts w:asciiTheme="majorHAnsi" w:hAnsiTheme="majorHAnsi" w:cstheme="majorHAnsi"/>
+          <w:lang w:val="en-GB"/>
+        </w:rPr>
+      </w:pPr>
+      <w:r>
+        <w:rPr>
+          <w:rFonts w:asciiTheme="majorHAnsi" w:hAnsiTheme="majorHAnsi" w:cstheme="majorHAnsi"/>
+          <w:lang w:val="en-GB"/>
+        </w:rPr>
+        <w:t xml:space="preserve">The MATLAB project is contained in </w:t>
+      </w:r>
+      <w:proofErr w:type="spellStart"/>
+      <w:r>
+        <w:rPr>
+          <w:rFonts w:asciiTheme="majorHAnsi" w:hAnsiTheme="majorHAnsi" w:cstheme="majorHAnsi"/>
+          <w:lang w:val="en-GB"/>
+        </w:rPr>
+        <w:t>OBDDataAnalysis</w:t>
+      </w:r>
+      <w:proofErr w:type="spellEnd"/>
+      <w:r>
+        <w:rPr>
+          <w:rFonts w:asciiTheme="majorHAnsi" w:hAnsiTheme="majorHAnsi" w:cstheme="majorHAnsi"/>
+          <w:lang w:val="en-GB"/>
+        </w:rPr>
+        <w:t>\project</w:t>
+      </w:r>
+      <w:r>
+        <w:rPr>
+          <w:rFonts w:asciiTheme="majorHAnsi" w:hAnsiTheme="majorHAnsi" w:cstheme="majorHAnsi"/>
+          <w:lang w:val="en-GB"/>
+        </w:rPr>
+        <w:t>, while all the other folders contains the measured data, divided into sessions. Inside the project folder you can find all the .m files. In particular:</w:t>
+      </w:r>
+    </w:p>
+    <w:p>
+      <w:pPr>
+        <w:pStyle w:val="Paragrafoelenco"/>
+        <w:numPr>
+          <w:ilvl w:val="0"/>
+          <w:numId w:val="7"/>
+        </w:numPr>
+        <w:rPr>
+          <w:rFonts w:asciiTheme="majorHAnsi" w:hAnsiTheme="majorHAnsi" w:cstheme="majorHAnsi"/>
+          <w:lang w:val="en-GB"/>
+        </w:rPr>
+      </w:pPr>
+      <w:r>
+        <w:rPr>
+          <w:rFonts w:asciiTheme="majorHAnsi" w:hAnsiTheme="majorHAnsi" w:cstheme="majorHAnsi"/>
+          <w:lang w:val="en-GB"/>
+        </w:rPr>
+        <w:lastRenderedPageBreak/>
+        <w:t>“</w:t>
+      </w:r>
+      <w:proofErr w:type="spellStart"/>
+      <w:r>
+        <w:rPr>
+          <w:rFonts w:asciiTheme="majorHAnsi" w:hAnsiTheme="majorHAnsi" w:cstheme="majorHAnsi"/>
+          <w:lang w:val="en-GB"/>
+        </w:rPr>
+        <w:t>OrganizeCollectedData.m</w:t>
+      </w:r>
+      <w:proofErr w:type="spellEnd"/>
+      <w:r>
+        <w:rPr>
+          <w:rFonts w:asciiTheme="majorHAnsi" w:hAnsiTheme="majorHAnsi" w:cstheme="majorHAnsi"/>
+          <w:lang w:val="en-GB"/>
+        </w:rPr>
+        <w:t>”</w:t>
+      </w:r>
+      <w:r>
+        <w:rPr>
+          <w:rFonts w:asciiTheme="majorHAnsi" w:hAnsiTheme="majorHAnsi" w:cstheme="majorHAnsi"/>
+          <w:lang w:val="en-GB"/>
+        </w:rPr>
+        <w:t xml:space="preserve"> contains the code to read the collected data and save them in a first raw dataset, in which each row is a timeseries (of speed and of RPM);</w:t>
+      </w:r>
+    </w:p>
+    <w:p>
+      <w:pPr>
+        <w:pStyle w:val="Paragrafoelenco"/>
+        <w:numPr>
+          <w:ilvl w:val="0"/>
+          <w:numId w:val="7"/>
+        </w:numPr>
+        <w:rPr>
+          <w:rFonts w:asciiTheme="majorHAnsi" w:hAnsiTheme="majorHAnsi" w:cstheme="majorHAnsi"/>
+          <w:lang w:val="en-GB"/>
+        </w:rPr>
+      </w:pPr>
+      <w:r>
+        <w:rPr>
+          <w:rFonts w:asciiTheme="majorHAnsi" w:hAnsiTheme="majorHAnsi" w:cstheme="majorHAnsi"/>
+          <w:lang w:val="en-GB"/>
+        </w:rPr>
+        <w:t>“</w:t>
+      </w:r>
+      <w:proofErr w:type="spellStart"/>
+      <w:r>
+        <w:rPr>
+          <w:rFonts w:asciiTheme="majorHAnsi" w:hAnsiTheme="majorHAnsi" w:cstheme="majorHAnsi"/>
+          <w:lang w:val="en-GB"/>
+        </w:rPr>
+        <w:t>main.m</w:t>
+      </w:r>
+      <w:proofErr w:type="spellEnd"/>
+      <w:r>
+        <w:rPr>
+          <w:rFonts w:asciiTheme="majorHAnsi" w:hAnsiTheme="majorHAnsi" w:cstheme="majorHAnsi"/>
+          <w:lang w:val="en-GB"/>
+        </w:rPr>
+        <w:t>”</w:t>
+      </w:r>
+      <w:r>
+        <w:rPr>
+          <w:rFonts w:asciiTheme="majorHAnsi" w:hAnsiTheme="majorHAnsi" w:cstheme="majorHAnsi"/>
+          <w:lang w:val="en-GB"/>
+        </w:rPr>
+        <w:t xml:space="preserve"> contains the code to load this raw dataset and build the actual dataset, with seven variables obtained from the various timeseries;</w:t>
+      </w:r>
+    </w:p>
+    <w:p>
+      <w:pPr>
+        <w:pStyle w:val="Paragrafoelenco"/>
+        <w:numPr>
+          <w:ilvl w:val="0"/>
+          <w:numId w:val="7"/>
+        </w:numPr>
+        <w:rPr>
+          <w:rFonts w:asciiTheme="majorHAnsi" w:hAnsiTheme="majorHAnsi" w:cstheme="majorHAnsi"/>
+          <w:lang w:val="en-GB"/>
+        </w:rPr>
+      </w:pPr>
+      <w:r>
+        <w:rPr>
+          <w:rFonts w:asciiTheme="majorHAnsi" w:hAnsiTheme="majorHAnsi" w:cstheme="majorHAnsi"/>
+          <w:lang w:val="en-GB"/>
+        </w:rPr>
+        <w:t>“</w:t>
+      </w:r>
+      <w:proofErr w:type="spellStart"/>
+      <w:r>
+        <w:rPr>
+          <w:rFonts w:asciiTheme="majorHAnsi" w:hAnsiTheme="majorHAnsi" w:cstheme="majorHAnsi"/>
+          <w:lang w:val="en-GB"/>
+        </w:rPr>
+        <w:t>ClassificationModel.m</w:t>
+      </w:r>
+      <w:proofErr w:type="spellEnd"/>
+      <w:r>
+        <w:rPr>
+          <w:rFonts w:asciiTheme="majorHAnsi" w:hAnsiTheme="majorHAnsi" w:cstheme="majorHAnsi"/>
+          <w:lang w:val="en-GB"/>
+        </w:rPr>
+        <w:t>” contains the code to classify sessions in highway sessions or out-of-town sessions</w:t>
+      </w:r>
+      <w:r>
+        <w:rPr>
+          <w:rFonts w:asciiTheme="majorHAnsi" w:hAnsiTheme="majorHAnsi" w:cstheme="majorHAnsi"/>
+          <w:lang w:val="en-GB"/>
+        </w:rPr>
+        <w:t xml:space="preserve">; I used several classification algorithms (RLS, RLS with offset, KRL, LR, OMP), each of one can be run within a dedicated section; </w:t>
+      </w:r>
+    </w:p>
+    <w:p>
+      <w:pPr>
+        <w:pStyle w:val="Paragrafoelenco"/>
+        <w:numPr>
+          <w:ilvl w:val="0"/>
+          <w:numId w:val="7"/>
+        </w:numPr>
+        <w:rPr>
+          <w:rFonts w:asciiTheme="majorHAnsi" w:hAnsiTheme="majorHAnsi" w:cstheme="majorHAnsi"/>
+          <w:lang w:val="en-GB"/>
+        </w:rPr>
+      </w:pPr>
+      <w:r>
+        <w:rPr>
+          <w:rFonts w:asciiTheme="majorHAnsi" w:hAnsiTheme="majorHAnsi" w:cstheme="majorHAnsi"/>
+          <w:lang w:val="en-GB"/>
+        </w:rPr>
+        <w:t>“</w:t>
+      </w:r>
+      <w:proofErr w:type="spellStart"/>
+      <w:r>
+        <w:rPr>
+          <w:rFonts w:asciiTheme="majorHAnsi" w:hAnsiTheme="majorHAnsi" w:cstheme="majorHAnsi"/>
+          <w:lang w:val="en-GB"/>
+        </w:rPr>
+        <w:t>MultiClassClassificationModel.m</w:t>
+      </w:r>
+      <w:proofErr w:type="spellEnd"/>
+      <w:r>
+        <w:rPr>
+          <w:rFonts w:asciiTheme="majorHAnsi" w:hAnsiTheme="majorHAnsi" w:cstheme="majorHAnsi"/>
+          <w:lang w:val="en-GB"/>
+        </w:rPr>
+        <w:t>” contains the code to classify sessions in highway, out-of-town or city sessions; here there two section, one to run one-vs-all RLS and one for one-vs-all KRLS.</w:t>
+      </w:r>
+    </w:p>
+    <w:p>
+      <w:pPr>
+        <w:rPr>
+          <w:rFonts w:asciiTheme="majorHAnsi" w:hAnsiTheme="majorHAnsi" w:cstheme="majorHAnsi"/>
+          <w:lang w:val="en-GB"/>
+        </w:rPr>
+      </w:pPr>
+      <w:r>
+        <w:rPr>
+          <w:rFonts w:asciiTheme="majorHAnsi" w:hAnsiTheme="majorHAnsi" w:cstheme="majorHAnsi"/>
+          <w:lang w:val="en-GB"/>
+        </w:rPr>
+        <w:t>All the other files are needed for the various classifiers to work (these are quite all taken from the laboratory session</w:t>
+      </w:r>
+      <w:r>
+        <w:rPr>
+          <w:rFonts w:asciiTheme="majorHAnsi" w:hAnsiTheme="majorHAnsi" w:cstheme="majorHAnsi"/>
+          <w:lang w:val="en-GB"/>
+        </w:rPr>
+        <w:t>s</w:t>
+      </w:r>
+      <w:r>
+        <w:rPr>
+          <w:rFonts w:asciiTheme="majorHAnsi" w:hAnsiTheme="majorHAnsi" w:cstheme="majorHAnsi"/>
+          <w:lang w:val="en-GB"/>
+        </w:rPr>
+        <w:t xml:space="preserve"> of Machine Learning </w:t>
+      </w:r>
+      <w:r>
+        <w:rPr>
+          <w:rFonts w:asciiTheme="majorHAnsi" w:hAnsiTheme="majorHAnsi" w:cstheme="majorHAnsi"/>
+          <w:lang w:val="en-GB"/>
+        </w:rPr>
+        <w:t>course</w:t>
+      </w:r>
+      <w:r>
+        <w:rPr>
+          <w:rFonts w:asciiTheme="majorHAnsi" w:hAnsiTheme="majorHAnsi" w:cstheme="majorHAnsi"/>
+          <w:lang w:val="en-GB"/>
+        </w:rPr>
+        <w:t xml:space="preserve"> held at</w:t>
+      </w:r>
+      <w:r>
+        <w:rPr>
+          <w:rFonts w:asciiTheme="majorHAnsi" w:hAnsiTheme="majorHAnsi" w:cstheme="majorHAnsi"/>
+          <w:lang w:val="en-GB"/>
+        </w:rPr>
+        <w:t xml:space="preserve"> the</w:t>
+      </w:r>
+      <w:r>
+        <w:rPr>
+          <w:rFonts w:asciiTheme="majorHAnsi" w:hAnsiTheme="majorHAnsi" w:cstheme="majorHAnsi"/>
+          <w:lang w:val="en-GB"/>
+        </w:rPr>
+        <w:t xml:space="preserve"> University of Genoa</w:t>
+      </w:r>
+      <w:r>
+        <w:rPr>
+          <w:rFonts w:asciiTheme="majorHAnsi" w:hAnsiTheme="majorHAnsi" w:cstheme="majorHAnsi"/>
+          <w:lang w:val="en-GB"/>
+        </w:rPr>
+        <w:t>)</w:t>
+      </w:r>
+      <w:r>
+        <w:rPr>
+          <w:rFonts w:asciiTheme="majorHAnsi" w:hAnsiTheme="majorHAnsi" w:cstheme="majorHAnsi"/>
+          <w:lang w:val="en-GB"/>
+        </w:rPr>
+        <w:t xml:space="preserve"> or for the feature extraction from the measured data, e.g. to compute acceleration from speed data.</w:t>
+      </w:r>
+    </w:p>
+    <w:bookmarkEnd w:id="0"/>
+    <w:p>
+      <w:pPr>
+        <w:rPr>
+          <w:rFonts w:asciiTheme="majorHAnsi" w:hAnsiTheme="majorHAnsi" w:cstheme="majorHAnsi"/>
+          <w:lang w:val="en-GB"/>
+        </w:rPr>
+      </w:pPr>
     </w:p>
     <w:sectPr>
       <w:pgSz w:w="11906" w:h="16838"/>
@@ -1429,6 +1996,119 @@
 <file path=word/numbering.xml><?xml version="1.0" encoding="utf-8"?>
 <w:numbering xmlns:wpc="http://schemas.microsoft.com/office/word/2010/wordprocessingCanvas" xmlns:cx="http://schemas.microsoft.com/office/drawing/2014/chartex" xmlns:cx1="http://schemas.microsoft.com/office/drawing/2015/9/8/chartex" xmlns:cx2="http://schemas.microsoft.com/office/drawing/2015/10/21/chartex" xmlns:cx3="http://schemas.microsoft.com/office/drawing/2016/5/9/chartex" xmlns:cx4="http://schemas.microsoft.com/office/drawing/2016/5/10/chartex" xmlns:cx5="http://schemas.microsoft.com/office/drawing/2016/5/11/chartex" xmlns:cx6="http://schemas.microsoft.com/office/drawing/2016/5/12/chartex" xmlns:cx7="http://schemas.microsoft.com/office/drawing/2016/5/13/chartex" xmlns:cx8="http://schemas.microsoft.com/office/drawing/2016/5/14/chartex" xmlns:mc="http://schemas.openxmlformats.org/markup-compatibility/2006" xmlns:aink="http://schemas.microsoft.com/office/drawing/2016/ink" xmlns:am3d="http://schemas.microsoft.com/office/drawing/2017/model3d" xmlns:o="urn:schemas-microsoft-com:office:office" xmlns:r="http://schemas.openxmlformats.org/officeDocument/2006/relationships" xmlns:m="http://schemas.openxmlformats.org/officeDocument/2006/math" xmlns:v="urn:schemas-microsoft-com:vml" xmlns:wp14="http://schemas.microsoft.com/office/word/2010/wordprocessingDrawing" xmlns:wp="http://schemas.openxmlformats.org/drawingml/2006/wordprocessingDrawing" xmlns:w10="urn:schemas-microsoft-com:office:word" xmlns:w="http://schemas.openxmlformats.org/wordprocessingml/2006/main" xmlns:w14="http://schemas.microsoft.com/office/word/2010/wordml" xmlns:w15="http://schemas.microsoft.com/office/word/2012/wordml" xmlns:w16cid="http://schemas.microsoft.com/office/word/2016/wordml/cid" xmlns:w16se="http://schemas.microsoft.com/office/word/2015/wordml/symex" xmlns:wpg="http://schemas.microsoft.com/office/word/2010/wordprocessingGroup" xmlns:wpi="http://schemas.microsoft.com/office/word/2010/wordprocessingInk" xmlns:wne="http://schemas.microsoft.com/office/word/2006/wordml" xmlns:wps="http://schemas.microsoft.com/office/word/2010/wordprocessingShape" mc:Ignorable="w14 w15 w16se w16cid wp14">
   <w:abstractNum w:abstractNumId="0" w15:restartNumberingAfterBreak="0">
+    <w:nsid w:val="09F4080C"/>
+    <w:multiLevelType w:val="hybridMultilevel"/>
+    <w:tmpl w:val="BBCE75D8"/>
+    <w:lvl w:ilvl="0" w:tplc="04100001">
+      <w:start w:val="1"/>
+      <w:numFmt w:val="bullet"/>
+      <w:lvlText w:val=""/>
+      <w:lvlJc w:val="left"/>
+      <w:pPr>
+        <w:ind w:left="720" w:hanging="360"/>
+      </w:pPr>
+      <w:rPr>
+        <w:rFonts w:ascii="Symbol" w:hAnsi="Symbol" w:hint="default"/>
+      </w:rPr>
+    </w:lvl>
+    <w:lvl w:ilvl="1" w:tplc="04100003" w:tentative="1">
+      <w:start w:val="1"/>
+      <w:numFmt w:val="bullet"/>
+      <w:lvlText w:val="o"/>
+      <w:lvlJc w:val="left"/>
+      <w:pPr>
+        <w:ind w:left="1440" w:hanging="360"/>
+      </w:pPr>
+      <w:rPr>
+        <w:rFonts w:ascii="Courier New" w:hAnsi="Courier New" w:cs="Courier New" w:hint="default"/>
+      </w:rPr>
+    </w:lvl>
+    <w:lvl w:ilvl="2" w:tplc="04100005" w:tentative="1">
+      <w:start w:val="1"/>
+      <w:numFmt w:val="bullet"/>
+      <w:lvlText w:val=""/>
+      <w:lvlJc w:val="left"/>
+      <w:pPr>
+        <w:ind w:left="2160" w:hanging="360"/>
+      </w:pPr>
+      <w:rPr>
+        <w:rFonts w:ascii="Wingdings" w:hAnsi="Wingdings" w:hint="default"/>
+      </w:rPr>
+    </w:lvl>
+    <w:lvl w:ilvl="3" w:tplc="04100001" w:tentative="1">
+      <w:start w:val="1"/>
+      <w:numFmt w:val="bullet"/>
+      <w:lvlText w:val=""/>
+      <w:lvlJc w:val="left"/>
+      <w:pPr>
+        <w:ind w:left="2880" w:hanging="360"/>
+      </w:pPr>
+      <w:rPr>
+        <w:rFonts w:ascii="Symbol" w:hAnsi="Symbol" w:hint="default"/>
+      </w:rPr>
+    </w:lvl>
+    <w:lvl w:ilvl="4" w:tplc="04100003" w:tentative="1">
+      <w:start w:val="1"/>
+      <w:numFmt w:val="bullet"/>
+      <w:lvlText w:val="o"/>
+      <w:lvlJc w:val="left"/>
+      <w:pPr>
+        <w:ind w:left="3600" w:hanging="360"/>
+      </w:pPr>
+      <w:rPr>
+        <w:rFonts w:ascii="Courier New" w:hAnsi="Courier New" w:cs="Courier New" w:hint="default"/>
+      </w:rPr>
+    </w:lvl>
+    <w:lvl w:ilvl="5" w:tplc="04100005" w:tentative="1">
+      <w:start w:val="1"/>
+      <w:numFmt w:val="bullet"/>
+      <w:lvlText w:val=""/>
+      <w:lvlJc w:val="left"/>
+      <w:pPr>
+        <w:ind w:left="4320" w:hanging="360"/>
+      </w:pPr>
+      <w:rPr>
+        <w:rFonts w:ascii="Wingdings" w:hAnsi="Wingdings" w:hint="default"/>
+      </w:rPr>
+    </w:lvl>
+    <w:lvl w:ilvl="6" w:tplc="04100001" w:tentative="1">
+      <w:start w:val="1"/>
+      <w:numFmt w:val="bullet"/>
+      <w:lvlText w:val=""/>
+      <w:lvlJc w:val="left"/>
+      <w:pPr>
+        <w:ind w:left="5040" w:hanging="360"/>
+      </w:pPr>
+      <w:rPr>
+        <w:rFonts w:ascii="Symbol" w:hAnsi="Symbol" w:hint="default"/>
+      </w:rPr>
+    </w:lvl>
+    <w:lvl w:ilvl="7" w:tplc="04100003" w:tentative="1">
+      <w:start w:val="1"/>
+      <w:numFmt w:val="bullet"/>
+      <w:lvlText w:val="o"/>
+      <w:lvlJc w:val="left"/>
+      <w:pPr>
+        <w:ind w:left="5760" w:hanging="360"/>
+      </w:pPr>
+      <w:rPr>
+        <w:rFonts w:ascii="Courier New" w:hAnsi="Courier New" w:cs="Courier New" w:hint="default"/>
+      </w:rPr>
+    </w:lvl>
+    <w:lvl w:ilvl="8" w:tplc="04100005" w:tentative="1">
+      <w:start w:val="1"/>
+      <w:numFmt w:val="bullet"/>
+      <w:lvlText w:val=""/>
+      <w:lvlJc w:val="left"/>
+      <w:pPr>
+        <w:ind w:left="6480" w:hanging="360"/>
+      </w:pPr>
+      <w:rPr>
+        <w:rFonts w:ascii="Wingdings" w:hAnsi="Wingdings" w:hint="default"/>
+      </w:rPr>
+    </w:lvl>
+  </w:abstractNum>
+  <w:abstractNum w:abstractNumId="1" w15:restartNumberingAfterBreak="0">
     <w:nsid w:val="0D826BAF"/>
     <w:multiLevelType w:val="hybridMultilevel"/>
     <w:tmpl w:val="BB6E035A"/>
@@ -1541,7 +2221,7 @@
       </w:rPr>
     </w:lvl>
   </w:abstractNum>
-  <w:abstractNum w:abstractNumId="1" w15:restartNumberingAfterBreak="0">
+  <w:abstractNum w:abstractNumId="2" w15:restartNumberingAfterBreak="0">
     <w:nsid w:val="13ED0DEC"/>
     <w:multiLevelType w:val="hybridMultilevel"/>
     <w:tmpl w:val="739825E0"/>
@@ -1654,7 +2334,120 @@
       </w:rPr>
     </w:lvl>
   </w:abstractNum>
-  <w:abstractNum w:abstractNumId="2" w15:restartNumberingAfterBreak="0">
+  <w:abstractNum w:abstractNumId="3" w15:restartNumberingAfterBreak="0">
+    <w:nsid w:val="33BD0775"/>
+    <w:multiLevelType w:val="hybridMultilevel"/>
+    <w:tmpl w:val="9DB84D4A"/>
+    <w:lvl w:ilvl="0" w:tplc="04100001">
+      <w:start w:val="1"/>
+      <w:numFmt w:val="bullet"/>
+      <w:lvlText w:val=""/>
+      <w:lvlJc w:val="left"/>
+      <w:pPr>
+        <w:ind w:left="720" w:hanging="360"/>
+      </w:pPr>
+      <w:rPr>
+        <w:rFonts w:ascii="Symbol" w:hAnsi="Symbol" w:hint="default"/>
+      </w:rPr>
+    </w:lvl>
+    <w:lvl w:ilvl="1" w:tplc="04100003" w:tentative="1">
+      <w:start w:val="1"/>
+      <w:numFmt w:val="bullet"/>
+      <w:lvlText w:val="o"/>
+      <w:lvlJc w:val="left"/>
+      <w:pPr>
+        <w:ind w:left="1440" w:hanging="360"/>
+      </w:pPr>
+      <w:rPr>
+        <w:rFonts w:ascii="Courier New" w:hAnsi="Courier New" w:cs="Courier New" w:hint="default"/>
+      </w:rPr>
+    </w:lvl>
+    <w:lvl w:ilvl="2" w:tplc="04100005" w:tentative="1">
+      <w:start w:val="1"/>
+      <w:numFmt w:val="bullet"/>
+      <w:lvlText w:val=""/>
+      <w:lvlJc w:val="left"/>
+      <w:pPr>
+        <w:ind w:left="2160" w:hanging="360"/>
+      </w:pPr>
+      <w:rPr>
+        <w:rFonts w:ascii="Wingdings" w:hAnsi="Wingdings" w:hint="default"/>
+      </w:rPr>
+    </w:lvl>
+    <w:lvl w:ilvl="3" w:tplc="04100001" w:tentative="1">
+      <w:start w:val="1"/>
+      <w:numFmt w:val="bullet"/>
+      <w:lvlText w:val=""/>
+      <w:lvlJc w:val="left"/>
+      <w:pPr>
+        <w:ind w:left="2880" w:hanging="360"/>
+      </w:pPr>
+      <w:rPr>
+        <w:rFonts w:ascii="Symbol" w:hAnsi="Symbol" w:hint="default"/>
+      </w:rPr>
+    </w:lvl>
+    <w:lvl w:ilvl="4" w:tplc="04100003" w:tentative="1">
+      <w:start w:val="1"/>
+      <w:numFmt w:val="bullet"/>
+      <w:lvlText w:val="o"/>
+      <w:lvlJc w:val="left"/>
+      <w:pPr>
+        <w:ind w:left="3600" w:hanging="360"/>
+      </w:pPr>
+      <w:rPr>
+        <w:rFonts w:ascii="Courier New" w:hAnsi="Courier New" w:cs="Courier New" w:hint="default"/>
+      </w:rPr>
+    </w:lvl>
+    <w:lvl w:ilvl="5" w:tplc="04100005" w:tentative="1">
+      <w:start w:val="1"/>
+      <w:numFmt w:val="bullet"/>
+      <w:lvlText w:val=""/>
+      <w:lvlJc w:val="left"/>
+      <w:pPr>
+        <w:ind w:left="4320" w:hanging="360"/>
+      </w:pPr>
+      <w:rPr>
+        <w:rFonts w:ascii="Wingdings" w:hAnsi="Wingdings" w:hint="default"/>
+      </w:rPr>
+    </w:lvl>
+    <w:lvl w:ilvl="6" w:tplc="04100001" w:tentative="1">
+      <w:start w:val="1"/>
+      <w:numFmt w:val="bullet"/>
+      <w:lvlText w:val=""/>
+      <w:lvlJc w:val="left"/>
+      <w:pPr>
+        <w:ind w:left="5040" w:hanging="360"/>
+      </w:pPr>
+      <w:rPr>
+        <w:rFonts w:ascii="Symbol" w:hAnsi="Symbol" w:hint="default"/>
+      </w:rPr>
+    </w:lvl>
+    <w:lvl w:ilvl="7" w:tplc="04100003" w:tentative="1">
+      <w:start w:val="1"/>
+      <w:numFmt w:val="bullet"/>
+      <w:lvlText w:val="o"/>
+      <w:lvlJc w:val="left"/>
+      <w:pPr>
+        <w:ind w:left="5760" w:hanging="360"/>
+      </w:pPr>
+      <w:rPr>
+        <w:rFonts w:ascii="Courier New" w:hAnsi="Courier New" w:cs="Courier New" w:hint="default"/>
+      </w:rPr>
+    </w:lvl>
+    <w:lvl w:ilvl="8" w:tplc="04100005" w:tentative="1">
+      <w:start w:val="1"/>
+      <w:numFmt w:val="bullet"/>
+      <w:lvlText w:val=""/>
+      <w:lvlJc w:val="left"/>
+      <w:pPr>
+        <w:ind w:left="6480" w:hanging="360"/>
+      </w:pPr>
+      <w:rPr>
+        <w:rFonts w:ascii="Wingdings" w:hAnsi="Wingdings" w:hint="default"/>
+      </w:rPr>
+    </w:lvl>
+  </w:abstractNum>
+  <w:abstractNum w:abstractNumId="4" w15:restartNumberingAfterBreak="0">
     <w:nsid w:val="54366087"/>
     <w:multiLevelType w:val="hybridMultilevel"/>
     <w:tmpl w:val="D62E529C"/>
@@ -1767,7 +2560,7 @@
       </w:rPr>
     </w:lvl>
   </w:abstractNum>
-  <w:abstractNum w:abstractNumId="3" w15:restartNumberingAfterBreak="0">
+  <w:abstractNum w:abstractNumId="5" w15:restartNumberingAfterBreak="0">
     <w:nsid w:val="6AF057F1"/>
     <w:multiLevelType w:val="hybridMultilevel"/>
     <w:tmpl w:val="EB723A84"/>
@@ -1880,7 +2673,7 @@
       </w:rPr>
     </w:lvl>
   </w:abstractNum>
-  <w:abstractNum w:abstractNumId="4" w15:restartNumberingAfterBreak="0">
+  <w:abstractNum w:abstractNumId="6" w15:restartNumberingAfterBreak="0">
     <w:nsid w:val="772F21B0"/>
     <w:multiLevelType w:val="hybridMultilevel"/>
     <w:tmpl w:val="12D4B17E"/>
@@ -1994,19 +2787,25 @@
     </w:lvl>
   </w:abstractNum>
   <w:num w:numId="1">
+    <w:abstractNumId w:val="5"/>
+  </w:num>
+  <w:num w:numId="2">
+    <w:abstractNumId w:val="2"/>
+  </w:num>
+  <w:num w:numId="3">
+    <w:abstractNumId w:val="1"/>
+  </w:num>
+  <w:num w:numId="4">
+    <w:abstractNumId w:val="4"/>
+  </w:num>
+  <w:num w:numId="5">
+    <w:abstractNumId w:val="6"/>
+  </w:num>
+  <w:num w:numId="6">
     <w:abstractNumId w:val="3"/>
   </w:num>
-  <w:num w:numId="2">
-    <w:abstractNumId w:val="1"/>
-  </w:num>
-  <w:num w:numId="3">
+  <w:num w:numId="7">
     <w:abstractNumId w:val="0"/>
-  </w:num>
-  <w:num w:numId="4">
-    <w:abstractNumId w:val="2"/>
-  </w:num>
-  <w:num w:numId="5">
-    <w:abstractNumId w:val="4"/>
   </w:num>
 </w:numbering>
 </file>

</xml_diff>